<commit_message>
Alice and rosie bot added to chat
</commit_message>
<xml_diff>
--- a/Server_Setup.docx
+++ b/Server_Setup.docx
@@ -1129,6 +1129,7 @@
         <w:lastRenderedPageBreak/>
         <w:t xml:space="preserve">1.2.3.6 Now provide the name for the database as </w:t>
       </w:r>
+      <w:proofErr w:type="spellStart"/>
       <w:r>
         <w:rPr>
           <w:b/>
@@ -1137,6 +1138,7 @@
         </w:rPr>
         <w:t>django_db</w:t>
       </w:r>
+      <w:proofErr w:type="spellEnd"/>
       <w:r>
         <w:rPr>
           <w:lang w:val="en-SG"/>
@@ -1216,6 +1218,7 @@
         </w:rPr>
         <w:t xml:space="preserve">1.2.3.7 Now just simply double click on </w:t>
       </w:r>
+      <w:proofErr w:type="spellStart"/>
       <w:r>
         <w:rPr>
           <w:lang w:val="en-SG"/>
@@ -1226,7 +1229,14 @@
         <w:rPr>
           <w:lang w:val="en-SG"/>
         </w:rPr>
-        <w:t>jango_db you have created for establishing connection. You should see a database connected message at the right bottom corner</w:t>
+        <w:t>jango_db</w:t>
+      </w:r>
+      <w:proofErr w:type="spellEnd"/>
+      <w:r>
+        <w:rPr>
+          <w:lang w:val="en-SG"/>
+        </w:rPr>
+        <w:t xml:space="preserve"> you have created for establishing connection. You should see a database connected message at the right bottom corner</w:t>
       </w:r>
     </w:p>
     <w:p>
@@ -1241,14 +1251,26 @@
         </w:rPr>
         <w:t xml:space="preserve">1.2.3.8 Now open the </w:t>
       </w:r>
+      <w:proofErr w:type="spellStart"/>
       <w:r>
         <w:rPr>
           <w:b/>
           <w:highlight w:val="yellow"/>
           <w:lang w:val="en-SG"/>
         </w:rPr>
-        <w:t>pg_hba.conf</w:t>
-      </w:r>
+        <w:t>pg_</w:t>
+      </w:r>
+      <w:proofErr w:type="gramStart"/>
+      <w:r>
+        <w:rPr>
+          <w:b/>
+          <w:highlight w:val="yellow"/>
+          <w:lang w:val="en-SG"/>
+        </w:rPr>
+        <w:t>hba.conf</w:t>
+      </w:r>
+      <w:proofErr w:type="spellEnd"/>
+      <w:proofErr w:type="gramEnd"/>
       <w:r>
         <w:rPr>
           <w:lang w:val="en-SG"/>
@@ -1777,8 +1799,18 @@
           <w:highlight w:val="yellow"/>
           <w:lang w:val="en-SG"/>
         </w:rPr>
-        <w:t>.msi</w:t>
-      </w:r>
+        <w:t>.</w:t>
+      </w:r>
+      <w:proofErr w:type="spellStart"/>
+      <w:r>
+        <w:rPr>
+          <w:b/>
+          <w:highlight w:val="yellow"/>
+          <w:lang w:val="en-SG"/>
+        </w:rPr>
+        <w:t>msi</w:t>
+      </w:r>
+      <w:proofErr w:type="spellEnd"/>
       <w:r>
         <w:rPr>
           <w:lang w:val="en-SG"/>
@@ -2345,19 +2377,83 @@
         <w:rPr>
           <w:lang w:val="en-SG"/>
         </w:rPr>
-        <w:t xml:space="preserve"> file inside the </w:t>
-      </w:r>
-      <w:r>
-        <w:rPr>
-          <w:lang w:val="en-SG"/>
-        </w:rPr>
-        <w:t xml:space="preserve">main </w:t>
-      </w:r>
-      <w:r>
-        <w:rPr>
-          <w:lang w:val="en-SG"/>
-        </w:rPr>
-        <w:t>game folder</w:t>
+        <w:t xml:space="preserve"> </w:t>
+      </w:r>
+      <w:r>
+        <w:rPr>
+          <w:lang w:val="en-SG"/>
+        </w:rPr>
+        <w:t xml:space="preserve">inside </w:t>
+      </w:r>
+      <w:proofErr w:type="spellStart"/>
+      <w:r>
+        <w:rPr>
+          <w:b/>
+          <w:lang w:val="en-SG"/>
+        </w:rPr>
+        <w:t>TwoPlayerGame</w:t>
+      </w:r>
+      <w:proofErr w:type="spellEnd"/>
+      <w:r>
+        <w:rPr>
+          <w:b/>
+          <w:lang w:val="en-SG"/>
+        </w:rPr>
+        <w:t>/</w:t>
+      </w:r>
+      <w:proofErr w:type="spellStart"/>
+      <w:r>
+        <w:rPr>
+          <w:b/>
+          <w:lang w:val="en-SG"/>
+        </w:rPr>
+        <w:t>my_trust</w:t>
+      </w:r>
+      <w:proofErr w:type="spellEnd"/>
+      <w:r>
+        <w:rPr>
+          <w:lang w:val="en-SG"/>
+        </w:rPr>
+        <w:t xml:space="preserve"> and </w:t>
+      </w:r>
+      <w:bookmarkStart w:id="0" w:name="_GoBack"/>
+      <w:proofErr w:type="spellStart"/>
+      <w:r>
+        <w:rPr>
+          <w:b/>
+          <w:lang w:val="en-SG"/>
+        </w:rPr>
+        <w:t>AIvsHumanChat</w:t>
+      </w:r>
+      <w:proofErr w:type="spellEnd"/>
+      <w:r>
+        <w:rPr>
+          <w:b/>
+          <w:lang w:val="en-SG"/>
+        </w:rPr>
+        <w:t>/</w:t>
+      </w:r>
+      <w:proofErr w:type="spellStart"/>
+      <w:r>
+        <w:rPr>
+          <w:b/>
+          <w:lang w:val="en-SG"/>
+        </w:rPr>
+        <w:t>AIvsHumanChat</w:t>
+      </w:r>
+      <w:proofErr w:type="spellEnd"/>
+      <w:r>
+        <w:rPr>
+          <w:lang w:val="en-SG"/>
+        </w:rPr>
+        <w:t xml:space="preserve"> </w:t>
+      </w:r>
+      <w:bookmarkEnd w:id="0"/>
+      <w:r>
+        <w:rPr>
+          <w:lang w:val="en-SG"/>
+        </w:rPr>
+        <w:t>folder</w:t>
       </w:r>
       <w:r>
         <w:rPr>
@@ -2443,7 +2539,88 @@
         <w:rPr>
           <w:lang w:val="en-SG"/>
         </w:rPr>
-        <w:t xml:space="preserve"> If we are using chatbot, then uncomment the line under the page_sequence variable at the last in the </w:t>
+        <w:t xml:space="preserve"> If we are </w:t>
+      </w:r>
+      <w:r>
+        <w:rPr>
+          <w:lang w:val="en-SG"/>
+        </w:rPr>
+        <w:t>u</w:t>
+      </w:r>
+      <w:r>
+        <w:rPr>
+          <w:lang w:val="en-SG"/>
+        </w:rPr>
+        <w:t>sing chatbot, then uncomment two</w:t>
+      </w:r>
+      <w:r>
+        <w:rPr>
+          <w:lang w:val="en-SG"/>
+        </w:rPr>
+        <w:t xml:space="preserve"> line</w:t>
+      </w:r>
+      <w:r>
+        <w:rPr>
+          <w:lang w:val="en-SG"/>
+        </w:rPr>
+        <w:t xml:space="preserve">s </w:t>
+      </w:r>
+      <w:r>
+        <w:rPr>
+          <w:b/>
+          <w:lang w:val="en-SG"/>
+        </w:rPr>
+        <w:t xml:space="preserve">Chat, </w:t>
+      </w:r>
+      <w:proofErr w:type="spellStart"/>
+      <w:r>
+        <w:rPr>
+          <w:b/>
+          <w:lang w:val="en-SG"/>
+        </w:rPr>
+        <w:t>ChatQuestionnaire</w:t>
+      </w:r>
+      <w:proofErr w:type="spellEnd"/>
+      <w:r>
+        <w:rPr>
+          <w:lang w:val="en-SG"/>
+        </w:rPr>
+        <w:t xml:space="preserve"> under the </w:t>
+      </w:r>
+      <w:r>
+        <w:rPr>
+          <w:b/>
+          <w:lang w:val="en-SG"/>
+        </w:rPr>
+        <w:t>page_sequence</w:t>
+      </w:r>
+      <w:r>
+        <w:rPr>
+          <w:lang w:val="en-SG"/>
+        </w:rPr>
+        <w:t xml:space="preserve"> variable at the last in the </w:t>
+      </w:r>
+      <w:proofErr w:type="spellStart"/>
+      <w:r>
+        <w:rPr>
+          <w:b/>
+          <w:lang w:val="en-SG"/>
+        </w:rPr>
+        <w:t>AIvsHumanChat</w:t>
+      </w:r>
+      <w:proofErr w:type="spellEnd"/>
+      <w:r>
+        <w:rPr>
+          <w:b/>
+          <w:lang w:val="en-SG"/>
+        </w:rPr>
+        <w:t>/questionnaire1</w:t>
+      </w:r>
+      <w:r>
+        <w:rPr>
+          <w:lang w:val="en-SG"/>
+        </w:rPr>
+        <w:t xml:space="preserve"> </w:t>
       </w:r>
       <w:r>
         <w:rPr>
@@ -2459,19 +2636,85 @@
         </w:rPr>
         <w:t xml:space="preserve"> file. Also change the IP Address in the </w:t>
       </w:r>
+      <w:proofErr w:type="gramStart"/>
       <w:r>
         <w:rPr>
           <w:b/>
           <w:highlight w:val="yellow"/>
           <w:lang w:val="en-SG"/>
         </w:rPr>
+        <w:t>send</w:t>
+      </w:r>
+      <w:r>
+        <w:rPr>
+          <w:lang w:val="en-SG"/>
+        </w:rPr>
+        <w:t>(</w:t>
+      </w:r>
+      <w:proofErr w:type="gramEnd"/>
+      <w:r>
+        <w:rPr>
+          <w:lang w:val="en-SG"/>
+        </w:rPr>
+        <w:t>)</w:t>
+      </w:r>
+      <w:r>
+        <w:rPr>
+          <w:lang w:val="en-SG"/>
+        </w:rPr>
+        <w:t xml:space="preserve"> and </w:t>
+      </w:r>
+      <w:r>
+        <w:rPr>
+          <w:b/>
+          <w:highlight w:val="yellow"/>
+          <w:lang w:val="en-SG"/>
+        </w:rPr>
+        <w:t>say</w:t>
+      </w:r>
+      <w:r>
+        <w:rPr>
+          <w:lang w:val="en-SG"/>
+        </w:rPr>
+        <w:t>() inside</w:t>
+      </w:r>
+      <w:r>
+        <w:rPr>
+          <w:lang w:val="en-SG"/>
+        </w:rPr>
+        <w:t xml:space="preserve"> </w:t>
+      </w:r>
+      <w:r>
+        <w:rPr>
+          <w:b/>
+          <w:highlight w:val="yellow"/>
+          <w:lang w:val="en-SG"/>
+        </w:rPr>
         <w:t>Chat.html</w:t>
       </w:r>
       <w:r>
         <w:rPr>
           <w:lang w:val="en-SG"/>
         </w:rPr>
-        <w:t xml:space="preserve"> file in the same game folder as shown below</w:t>
+        <w:t xml:space="preserve"> file </w:t>
+      </w:r>
+      <w:r>
+        <w:rPr>
+          <w:lang w:val="en-SG"/>
+        </w:rPr>
+        <w:t xml:space="preserve">in the same game folder </w:t>
+      </w:r>
+      <w:r>
+        <w:rPr>
+          <w:lang w:val="en-SG"/>
+        </w:rPr>
+        <w:t xml:space="preserve">under the templates section </w:t>
+      </w:r>
+      <w:r>
+        <w:rPr>
+          <w:lang w:val="en-SG"/>
+        </w:rPr>
+        <w:t>as shown below</w:t>
       </w:r>
     </w:p>
     <w:p>
@@ -2498,10 +2741,10 @@
           <w:noProof/>
         </w:rPr>
         <w:drawing>
-          <wp:inline distT="0" distB="0" distL="0" distR="0" wp14:anchorId="028F12CD" wp14:editId="7CE857E8">
-            <wp:extent cx="1191886" cy="1276350"/>
-            <wp:effectExtent l="0" t="0" r="8890" b="0"/>
-            <wp:docPr id="20" name="Picture 20"/>
+          <wp:inline distT="0" distB="0" distL="0" distR="0" wp14:anchorId="463E9C6A" wp14:editId="76B3F589">
+            <wp:extent cx="1098550" cy="732367"/>
+            <wp:effectExtent l="0" t="0" r="6350" b="0"/>
+            <wp:docPr id="27" name="Picture 27"/>
             <wp:cNvGraphicFramePr>
               <a:graphicFrameLocks xmlns:a="http://schemas.openxmlformats.org/drawingml/2006/main" noChangeAspect="1"/>
             </wp:cNvGraphicFramePr>
@@ -2521,7 +2764,7 @@
                   <pic:spPr>
                     <a:xfrm>
                       <a:off x="0" y="0"/>
-                      <a:ext cx="1205671" cy="1291112"/>
+                      <a:ext cx="1107671" cy="738448"/>
                     </a:xfrm>
                     <a:prstGeom prst="rect">
                       <a:avLst/>
@@ -2558,10 +2801,10 @@
           <w:noProof/>
         </w:rPr>
         <w:drawing>
-          <wp:inline distT="0" distB="0" distL="0" distR="0" wp14:anchorId="3CF9C455" wp14:editId="3E3BDDBB">
-            <wp:extent cx="3389603" cy="1187450"/>
-            <wp:effectExtent l="0" t="0" r="1905" b="0"/>
-            <wp:docPr id="21" name="Picture 21"/>
+          <wp:inline distT="0" distB="0" distL="0" distR="0" wp14:anchorId="5C642078" wp14:editId="06B4517B">
+            <wp:extent cx="4221984" cy="3663950"/>
+            <wp:effectExtent l="0" t="0" r="7620" b="0"/>
+            <wp:docPr id="26" name="Picture 26"/>
             <wp:cNvGraphicFramePr>
               <a:graphicFrameLocks xmlns:a="http://schemas.openxmlformats.org/drawingml/2006/main" noChangeAspect="1"/>
             </wp:cNvGraphicFramePr>
@@ -2581,7 +2824,7 @@
                   <pic:spPr>
                     <a:xfrm>
                       <a:off x="0" y="0"/>
-                      <a:ext cx="3404646" cy="1192720"/>
+                      <a:ext cx="4264892" cy="3701187"/>
                     </a:xfrm>
                     <a:prstGeom prst="rect">
                       <a:avLst/>
@@ -2601,11 +2844,36 @@
           <w:lang w:val="en-SG"/>
         </w:rPr>
       </w:pPr>
-      <w:r>
-        <w:rPr>
-          <w:b/>
-          <w:lang w:val="en-SG"/>
-        </w:rPr>
+    </w:p>
+    <w:p>
+      <w:pPr>
+        <w:rPr>
+          <w:b/>
+          <w:lang w:val="en-SG"/>
+        </w:rPr>
+      </w:pPr>
+    </w:p>
+    <w:p>
+      <w:pPr>
+        <w:rPr>
+          <w:b/>
+          <w:lang w:val="en-SG"/>
+        </w:rPr>
+      </w:pPr>
+    </w:p>
+    <w:p>
+      <w:pPr>
+        <w:rPr>
+          <w:b/>
+          <w:lang w:val="en-SG"/>
+        </w:rPr>
+      </w:pPr>
+      <w:r>
+        <w:rPr>
+          <w:b/>
+          <w:lang w:val="en-SG"/>
+        </w:rPr>
+        <w:lastRenderedPageBreak/>
         <w:t>1.4.2 LAUNCH THE GAME LOG SERVER</w:t>
       </w:r>
     </w:p>
@@ -2692,52 +2960,11 @@
           <w:lang w:val="en-SG"/>
         </w:rPr>
       </w:pPr>
-    </w:p>
-    <w:p>
-      <w:pPr>
-        <w:rPr>
-          <w:b/>
-          <w:lang w:val="en-SG"/>
-        </w:rPr>
-      </w:pPr>
-    </w:p>
-    <w:p>
-      <w:pPr>
-        <w:rPr>
-          <w:b/>
-          <w:lang w:val="en-SG"/>
-        </w:rPr>
-      </w:pPr>
-    </w:p>
-    <w:p>
-      <w:pPr>
-        <w:rPr>
-          <w:b/>
-          <w:lang w:val="en-SG"/>
-        </w:rPr>
-      </w:pPr>
-    </w:p>
-    <w:p>
-      <w:pPr>
-        <w:rPr>
-          <w:b/>
-          <w:lang w:val="en-SG"/>
-        </w:rPr>
-      </w:pPr>
-    </w:p>
-    <w:p>
-      <w:pPr>
-        <w:rPr>
-          <w:b/>
-          <w:lang w:val="en-SG"/>
-        </w:rPr>
-      </w:pPr>
-      <w:r>
-        <w:rPr>
-          <w:b/>
-          <w:lang w:val="en-SG"/>
-        </w:rPr>
-        <w:lastRenderedPageBreak/>
+      <w:r>
+        <w:rPr>
+          <w:b/>
+          <w:lang w:val="en-SG"/>
+        </w:rPr>
         <w:t>1.4.3 RUN THE PRODUCTION SERVER</w:t>
       </w:r>
     </w:p>
@@ -2879,8 +3106,18 @@
           <w:highlight w:val="yellow"/>
           <w:lang w:val="en-SG"/>
         </w:rPr>
-        <w:t>http://{ur_ip_address}:{</w:t>
-      </w:r>
+        <w:t>http://{ur_ip_address</w:t>
+      </w:r>
+      <w:proofErr w:type="gramStart"/>
+      <w:r>
+        <w:rPr>
+          <w:b/>
+          <w:highlight w:val="yellow"/>
+          <w:lang w:val="en-SG"/>
+        </w:rPr>
+        <w:t>}:{</w:t>
+      </w:r>
+      <w:proofErr w:type="gramEnd"/>
       <w:r>
         <w:rPr>
           <w:b/>
@@ -2995,8 +3232,8 @@
         </w:rPr>
         <w:drawing>
           <wp:inline distT="0" distB="0" distL="0" distR="0" wp14:anchorId="227511A6" wp14:editId="406834D8">
-            <wp:extent cx="5731510" cy="3035935"/>
-            <wp:effectExtent l="0" t="0" r="2540" b="0"/>
+            <wp:extent cx="4493260" cy="2380044"/>
+            <wp:effectExtent l="0" t="0" r="2540" b="1270"/>
             <wp:docPr id="10" name="Picture 10"/>
             <wp:cNvGraphicFramePr>
               <a:graphicFrameLocks xmlns:a="http://schemas.openxmlformats.org/drawingml/2006/main" noChangeAspect="1"/>
@@ -3017,7 +3254,7 @@
                   <pic:spPr>
                     <a:xfrm>
                       <a:off x="0" y="0"/>
-                      <a:ext cx="5731510" cy="3035935"/>
+                      <a:ext cx="4498171" cy="2382645"/>
                     </a:xfrm>
                     <a:prstGeom prst="rect">
                       <a:avLst/>
@@ -3029,30 +3266,6 @@
           </wp:inline>
         </w:drawing>
       </w:r>
-    </w:p>
-    <w:p>
-      <w:pPr>
-        <w:rPr>
-          <w:b/>
-          <w:lang w:val="en-SG"/>
-        </w:rPr>
-      </w:pPr>
-    </w:p>
-    <w:p>
-      <w:pPr>
-        <w:rPr>
-          <w:b/>
-          <w:lang w:val="en-SG"/>
-        </w:rPr>
-      </w:pPr>
-    </w:p>
-    <w:p>
-      <w:pPr>
-        <w:rPr>
-          <w:b/>
-          <w:lang w:val="en-SG"/>
-        </w:rPr>
-      </w:pPr>
     </w:p>
     <w:p>
       <w:pPr>
@@ -3153,7 +3366,14 @@
         <w:rPr>
           <w:lang w:val="en-SG"/>
         </w:rPr>
-        <w:t xml:space="preserve">1.4.4.4 Now participant links will be generated. Copy the session wide link and add </w:t>
+        <w:t xml:space="preserve">1.4.4.4 Now participant links will be generated. Copy the session wide link and </w:t>
+      </w:r>
+      <w:proofErr w:type="gramStart"/>
+      <w:r>
+        <w:rPr>
+          <w:lang w:val="en-SG"/>
+        </w:rPr>
+        <w:t xml:space="preserve">add </w:t>
       </w:r>
       <w:r>
         <w:rPr>
@@ -3161,7 +3381,34 @@
           <w:highlight w:val="yellow"/>
           <w:lang w:val="en-SG"/>
         </w:rPr>
-        <w:t>?participant_label=PC1</w:t>
+        <w:t>?</w:t>
+      </w:r>
+      <w:proofErr w:type="spellStart"/>
+      <w:r>
+        <w:rPr>
+          <w:b/>
+          <w:highlight w:val="yellow"/>
+          <w:lang w:val="en-SG"/>
+        </w:rPr>
+        <w:t>participant</w:t>
+      </w:r>
+      <w:proofErr w:type="gramEnd"/>
+      <w:r>
+        <w:rPr>
+          <w:b/>
+          <w:highlight w:val="yellow"/>
+          <w:lang w:val="en-SG"/>
+        </w:rPr>
+        <w:t>_label</w:t>
+      </w:r>
+      <w:proofErr w:type="spellEnd"/>
+      <w:r>
+        <w:rPr>
+          <w:b/>
+          <w:highlight w:val="yellow"/>
+          <w:lang w:val="en-SG"/>
+        </w:rPr>
+        <w:t>=PC1</w:t>
       </w:r>
       <w:r>
         <w:rPr>
@@ -3854,7 +4101,23 @@
           <w:b/>
           <w:lang w:val="en-SG"/>
         </w:rPr>
-        <w:t>Alt +  F4</w:t>
+        <w:t xml:space="preserve">Alt </w:t>
+      </w:r>
+      <w:proofErr w:type="gramStart"/>
+      <w:r>
+        <w:rPr>
+          <w:b/>
+          <w:lang w:val="en-SG"/>
+        </w:rPr>
+        <w:t>+  F</w:t>
+      </w:r>
+      <w:proofErr w:type="gramEnd"/>
+      <w:r>
+        <w:rPr>
+          <w:b/>
+          <w:lang w:val="en-SG"/>
+        </w:rPr>
+        <w:t>4</w:t>
       </w:r>
       <w:r>
         <w:rPr>
@@ -3947,15 +4210,7 @@
         <w:rPr>
           <w:lang w:val="en-SG"/>
         </w:rPr>
-        <w:t>do not forgot to export the data as excel or csv.</w:t>
-      </w:r>
-      <w:bookmarkStart w:id="0" w:name="_GoBack"/>
-      <w:bookmarkEnd w:id="0"/>
-      <w:r>
-        <w:rPr>
-          <w:lang w:val="en-SG"/>
-        </w:rPr>
-        <w:t xml:space="preserve"> </w:t>
+        <w:t xml:space="preserve">do not forgot to export the data as excel or csv. </w:t>
       </w:r>
     </w:p>
     <w:sectPr>

</xml_diff>

<commit_message>
Added new rosiebot with different credentials
</commit_message>
<xml_diff>
--- a/Server_Setup.docx
+++ b/Server_Setup.docx
@@ -27,34 +27,75 @@
     <w:p>
       <w:pPr>
         <w:rPr>
-          <w:b/>
-          <w:lang w:val="en-SG"/>
-        </w:rPr>
-      </w:pPr>
-      <w:r>
-        <w:rPr>
-          <w:b/>
-          <w:lang w:val="en-SG"/>
-        </w:rPr>
-        <w:t xml:space="preserve">PRE-REQUISITIES: Should have installed </w:t>
-      </w:r>
-      <w:proofErr w:type="spellStart"/>
+          <w:lang w:val="en-SG"/>
+        </w:rPr>
+      </w:pPr>
+      <w:r>
+        <w:rPr>
+          <w:b/>
+          <w:lang w:val="en-SG"/>
+        </w:rPr>
+        <w:t xml:space="preserve">PRE-REQUISITIES: </w:t>
+      </w:r>
+      <w:r>
+        <w:rPr>
+          <w:lang w:val="en-SG"/>
+        </w:rPr>
+        <w:t>Should have installed</w:t>
+      </w:r>
+      <w:r>
+        <w:rPr>
+          <w:b/>
+          <w:lang w:val="en-SG"/>
+        </w:rPr>
+        <w:t xml:space="preserve"> </w:t>
+      </w:r>
       <w:r>
         <w:rPr>
           <w:b/>
           <w:highlight w:val="yellow"/>
           <w:lang w:val="en-SG"/>
         </w:rPr>
-        <w:t>nodejs</w:t>
-      </w:r>
-      <w:proofErr w:type="spellEnd"/>
+        <w:t>NodeJS, P</w:t>
+      </w:r>
       <w:r>
         <w:rPr>
           <w:b/>
           <w:highlight w:val="yellow"/>
           <w:lang w:val="en-SG"/>
         </w:rPr>
-        <w:t>, python3.6</w:t>
+        <w:t>ython</w:t>
+      </w:r>
+      <w:r>
+        <w:rPr>
+          <w:b/>
+          <w:highlight w:val="yellow"/>
+          <w:lang w:val="en-SG"/>
+        </w:rPr>
+        <w:t xml:space="preserve"> </w:t>
+      </w:r>
+      <w:r>
+        <w:rPr>
+          <w:b/>
+          <w:highlight w:val="yellow"/>
+          <w:lang w:val="en-SG"/>
+        </w:rPr>
+        <w:t>3.6</w:t>
+      </w:r>
+      <w:r>
+        <w:rPr>
+          <w:b/>
+          <w:highlight w:val="yellow"/>
+          <w:lang w:val="en-SG"/>
+        </w:rPr>
+        <w:t>.x</w:t>
+      </w:r>
+      <w:r>
+        <w:rPr>
+          <w:b/>
+          <w:lang w:val="en-SG"/>
+        </w:rPr>
+        <w:t xml:space="preserve">. </w:t>
       </w:r>
     </w:p>
     <w:p>
@@ -83,13 +124,26 @@
           <w:b/>
           <w:lang w:val="en-SG"/>
         </w:rPr>
-        <w:t>UPGRADE OTREE</w:t>
-      </w:r>
-    </w:p>
-    <w:p>
-      <w:pPr>
-        <w:rPr>
-          <w:b/>
+        <w:t xml:space="preserve">INSTALL </w:t>
+      </w:r>
+      <w:r>
+        <w:rPr>
+          <w:b/>
+          <w:lang w:val="en-SG"/>
+        </w:rPr>
+        <w:t xml:space="preserve">PACKAGE </w:t>
+      </w:r>
+      <w:r>
+        <w:rPr>
+          <w:b/>
+          <w:lang w:val="en-SG"/>
+        </w:rPr>
+        <w:t>DEPENDENCIES</w:t>
+      </w:r>
+    </w:p>
+    <w:p>
+      <w:pPr>
+        <w:rPr>
           <w:lang w:val="en-SG"/>
         </w:rPr>
       </w:pPr>
@@ -138,19 +192,7 @@
       <w:r>
         <w:rPr>
           <w:b/>
-          <w:lang w:val="en-SG"/>
-        </w:rPr>
-        <w:t xml:space="preserve">. </w:t>
-      </w:r>
-      <w:r>
-        <w:rPr>
-          <w:lang w:val="en-SG"/>
-        </w:rPr>
-        <w:t>Also,</w:t>
-      </w:r>
-      <w:r>
-        <w:rPr>
-          <w:b/>
+          <w:highlight w:val="yellow"/>
           <w:lang w:val="en-SG"/>
         </w:rPr>
         <w:t xml:space="preserve"> </w:t>
@@ -161,30 +203,52 @@
           <w:highlight w:val="yellow"/>
           <w:lang w:val="en-SG"/>
         </w:rPr>
-        <w:t xml:space="preserve">pip3 install </w:t>
-      </w:r>
-      <w:proofErr w:type="spellStart"/>
+        <w:t>numpy</w:t>
+      </w:r>
       <w:r>
         <w:rPr>
           <w:b/>
           <w:highlight w:val="yellow"/>
           <w:lang w:val="en-SG"/>
         </w:rPr>
-        <w:t>numpy</w:t>
-      </w:r>
-      <w:proofErr w:type="spellEnd"/>
-    </w:p>
-    <w:p>
-      <w:pPr>
-        <w:rPr>
-          <w:lang w:val="en-SG"/>
-        </w:rPr>
-      </w:pPr>
-      <w:r>
-        <w:rPr>
-          <w:lang w:val="en-SG"/>
-        </w:rPr>
-        <w:t>Better to use this at least twice a week for constant updating of otree bugfixes</w:t>
+        <w:t xml:space="preserve"> </w:t>
+      </w:r>
+      <w:r>
+        <w:rPr>
+          <w:b/>
+          <w:highlight w:val="yellow"/>
+          <w:lang w:val="en-SG"/>
+        </w:rPr>
+        <w:t>requests</w:t>
+      </w:r>
+      <w:r>
+        <w:rPr>
+          <w:b/>
+          <w:highlight w:val="yellow"/>
+          <w:lang w:val="en-SG"/>
+        </w:rPr>
+        <w:t xml:space="preserve"> tornado</w:t>
+      </w:r>
+      <w:r>
+        <w:rPr>
+          <w:b/>
+          <w:lang w:val="en-SG"/>
+        </w:rPr>
+        <w:t xml:space="preserve">, </w:t>
+      </w:r>
+      <w:r>
+        <w:rPr>
+          <w:b/>
+          <w:highlight w:val="yellow"/>
+          <w:lang w:val="en-SG"/>
+        </w:rPr>
+        <w:t>npm install -g pb-node</w:t>
+      </w:r>
+      <w:r>
+        <w:rPr>
+          <w:lang w:val="en-SG"/>
+        </w:rPr>
+        <w:t>.</w:t>
       </w:r>
     </w:p>
     <w:p>
@@ -1200,7 +1264,6 @@
         <w:lastRenderedPageBreak/>
         <w:t xml:space="preserve">1.2.3.6 Now provide the name for the database as </w:t>
       </w:r>
-      <w:proofErr w:type="spellStart"/>
       <w:r>
         <w:rPr>
           <w:b/>
@@ -1209,7 +1272,6 @@
         </w:rPr>
         <w:t>django_db</w:t>
       </w:r>
-      <w:proofErr w:type="spellEnd"/>
       <w:r>
         <w:rPr>
           <w:lang w:val="en-SG"/>
@@ -1289,7 +1351,6 @@
         </w:rPr>
         <w:t xml:space="preserve">1.2.3.7 Now just simply double click on </w:t>
       </w:r>
-      <w:proofErr w:type="spellStart"/>
       <w:r>
         <w:rPr>
           <w:lang w:val="en-SG"/>
@@ -1300,14 +1361,7 @@
         <w:rPr>
           <w:lang w:val="en-SG"/>
         </w:rPr>
-        <w:t>jango_db</w:t>
-      </w:r>
-      <w:proofErr w:type="spellEnd"/>
-      <w:r>
-        <w:rPr>
-          <w:lang w:val="en-SG"/>
-        </w:rPr>
-        <w:t xml:space="preserve"> you have created for establishing connection. You should see a database connected message at the right bottom corner</w:t>
+        <w:t>jango_db you have created for establishing connection. You should see a database connected message at the right bottom corner</w:t>
       </w:r>
     </w:p>
     <w:p>
@@ -1322,26 +1376,14 @@
         </w:rPr>
         <w:t xml:space="preserve">1.2.3.8 Now open the </w:t>
       </w:r>
-      <w:proofErr w:type="spellStart"/>
       <w:r>
         <w:rPr>
           <w:b/>
           <w:highlight w:val="yellow"/>
           <w:lang w:val="en-SG"/>
         </w:rPr>
-        <w:t>pg_</w:t>
-      </w:r>
-      <w:proofErr w:type="gramStart"/>
-      <w:r>
-        <w:rPr>
-          <w:b/>
-          <w:highlight w:val="yellow"/>
-          <w:lang w:val="en-SG"/>
-        </w:rPr>
-        <w:t>hba.conf</w:t>
-      </w:r>
-      <w:proofErr w:type="spellEnd"/>
-      <w:proofErr w:type="gramEnd"/>
+        <w:t>pg_hba.conf</w:t>
+      </w:r>
       <w:r>
         <w:rPr>
           <w:lang w:val="en-SG"/>
@@ -1870,18 +1912,8 @@
           <w:highlight w:val="yellow"/>
           <w:lang w:val="en-SG"/>
         </w:rPr>
-        <w:t>.</w:t>
-      </w:r>
-      <w:proofErr w:type="spellStart"/>
-      <w:r>
-        <w:rPr>
-          <w:b/>
-          <w:highlight w:val="yellow"/>
-          <w:lang w:val="en-SG"/>
-        </w:rPr>
-        <w:t>msi</w:t>
-      </w:r>
-      <w:proofErr w:type="spellEnd"/>
+        <w:t>.msi</w:t>
+      </w:r>
       <w:r>
         <w:rPr>
           <w:lang w:val="en-SG"/>
@@ -2456,62 +2488,33 @@
         </w:rPr>
         <w:t xml:space="preserve">inside </w:t>
       </w:r>
-      <w:proofErr w:type="spellStart"/>
-      <w:r>
-        <w:rPr>
-          <w:b/>
-          <w:lang w:val="en-SG"/>
-        </w:rPr>
-        <w:t>TwoPlayerGame</w:t>
-      </w:r>
-      <w:proofErr w:type="spellEnd"/>
-      <w:r>
-        <w:rPr>
-          <w:b/>
-          <w:lang w:val="en-SG"/>
-        </w:rPr>
-        <w:t>/</w:t>
-      </w:r>
-      <w:proofErr w:type="spellStart"/>
-      <w:r>
-        <w:rPr>
-          <w:b/>
-          <w:lang w:val="en-SG"/>
-        </w:rPr>
-        <w:t>my_trust</w:t>
-      </w:r>
-      <w:proofErr w:type="spellEnd"/>
+      <w:r>
+        <w:rPr>
+          <w:b/>
+          <w:lang w:val="en-SG"/>
+        </w:rPr>
+        <w:t>TwoPlayerGame/my_trust</w:t>
+      </w:r>
       <w:r>
         <w:rPr>
           <w:lang w:val="en-SG"/>
         </w:rPr>
         <w:t xml:space="preserve"> and </w:t>
       </w:r>
-      <w:proofErr w:type="spellStart"/>
-      <w:r>
-        <w:rPr>
-          <w:b/>
-          <w:lang w:val="en-SG"/>
-        </w:rPr>
-        <w:t>AIvsHumanChat</w:t>
-      </w:r>
-      <w:proofErr w:type="spellEnd"/>
-      <w:r>
-        <w:rPr>
-          <w:b/>
-          <w:lang w:val="en-SG"/>
-        </w:rPr>
-        <w:t>/</w:t>
-      </w:r>
-      <w:proofErr w:type="spellStart"/>
-      <w:r>
-        <w:rPr>
-          <w:b/>
-          <w:lang w:val="en-SG"/>
-        </w:rPr>
-        <w:t>AIvsHumanChat</w:t>
-      </w:r>
-      <w:proofErr w:type="spellEnd"/>
+      <w:r>
+        <w:rPr>
+          <w:b/>
+          <w:lang w:val="en-SG"/>
+        </w:rPr>
+        <w:t>AIvsPlayerChat/AIvsPlayer</w:t>
+      </w:r>
+      <w:r>
+        <w:rPr>
+          <w:b/>
+          <w:lang w:val="en-SG"/>
+        </w:rPr>
+        <w:t>Chat</w:t>
+      </w:r>
       <w:r>
         <w:rPr>
           <w:lang w:val="en-SG"/>
@@ -2614,7 +2617,21 @@
         <w:rPr>
           <w:lang w:val="en-SG"/>
         </w:rPr>
-        <w:t>sing chatbot, then uncomment two</w:t>
+        <w:t>sing chatbot, then</w:t>
+      </w:r>
+      <w:r>
+        <w:rPr>
+          <w:lang w:val="en-SG"/>
+        </w:rPr>
+        <w:t xml:space="preserve"> </w:t>
+      </w:r>
+      <w:bookmarkStart w:id="0" w:name="_GoBack"/>
+      <w:bookmarkEnd w:id="0"/>
+      <w:r>
+        <w:rPr>
+          <w:lang w:val="en-SG"/>
+        </w:rPr>
+        <w:t>uncomment two</w:t>
       </w:r>
       <w:r>
         <w:rPr>
@@ -2633,17 +2650,8 @@
           <w:b/>
           <w:lang w:val="en-SG"/>
         </w:rPr>
-        <w:t xml:space="preserve">Chat, </w:t>
-      </w:r>
-      <w:proofErr w:type="spellStart"/>
-      <w:r>
-        <w:rPr>
-          <w:b/>
-          <w:lang w:val="en-SG"/>
-        </w:rPr>
-        <w:t>ChatQuestionnaire</w:t>
-      </w:r>
-      <w:proofErr w:type="spellEnd"/>
+        <w:t>Chat, ChatQuestionnaire</w:t>
+      </w:r>
       <w:r>
         <w:rPr>
           <w:lang w:val="en-SG"/>
@@ -2663,21 +2671,19 @@
         </w:rPr>
         <w:t xml:space="preserve"> variable at the last in the </w:t>
       </w:r>
-      <w:proofErr w:type="spellStart"/>
-      <w:r>
-        <w:rPr>
-          <w:b/>
-          <w:lang w:val="en-SG"/>
-        </w:rPr>
-        <w:t>AIvsHumanChat</w:t>
-      </w:r>
-      <w:proofErr w:type="spellEnd"/>
-      <w:r>
-        <w:rPr>
-          <w:b/>
-          <w:lang w:val="en-SG"/>
-        </w:rPr>
-        <w:t>/questionnaire1</w:t>
+      <w:r>
+        <w:rPr>
+          <w:b/>
+          <w:lang w:val="en-SG"/>
+        </w:rPr>
+        <w:t>AIvsPlayer</w:t>
+      </w:r>
+      <w:r>
+        <w:rPr>
+          <w:b/>
+          <w:lang w:val="en-SG"/>
+        </w:rPr>
+        <w:t>Chat/questionnaire1</w:t>
       </w:r>
       <w:r>
         <w:rPr>
@@ -2699,7 +2705,6 @@
         </w:rPr>
         <w:t xml:space="preserve"> file. Also change the IP Address in the </w:t>
       </w:r>
-      <w:proofErr w:type="gramStart"/>
       <w:r>
         <w:rPr>
           <w:b/>
@@ -2712,14 +2717,7 @@
         <w:rPr>
           <w:lang w:val="en-SG"/>
         </w:rPr>
-        <w:t>(</w:t>
-      </w:r>
-      <w:proofErr w:type="gramEnd"/>
-      <w:r>
-        <w:rPr>
-          <w:lang w:val="en-SG"/>
-        </w:rPr>
-        <w:t>)</w:t>
+        <w:t>()</w:t>
       </w:r>
       <w:r>
         <w:rPr>
@@ -3249,18 +3247,8 @@
           <w:highlight w:val="yellow"/>
           <w:lang w:val="en-SG"/>
         </w:rPr>
-        <w:t>http://{ur_ip_address</w:t>
-      </w:r>
-      <w:proofErr w:type="gramStart"/>
-      <w:r>
-        <w:rPr>
-          <w:b/>
-          <w:highlight w:val="yellow"/>
-          <w:lang w:val="en-SG"/>
-        </w:rPr>
-        <w:t>}:{</w:t>
-      </w:r>
-      <w:proofErr w:type="gramEnd"/>
+        <w:t>http://{ur_ip_address}:{</w:t>
+      </w:r>
       <w:r>
         <w:rPr>
           <w:b/>
@@ -3509,14 +3497,7 @@
         <w:rPr>
           <w:lang w:val="en-SG"/>
         </w:rPr>
-        <w:t xml:space="preserve">1.4.4.4 Now participant links will be generated. Copy the session wide link and </w:t>
-      </w:r>
-      <w:proofErr w:type="gramStart"/>
-      <w:r>
-        <w:rPr>
-          <w:lang w:val="en-SG"/>
-        </w:rPr>
-        <w:t xml:space="preserve">add </w:t>
+        <w:t xml:space="preserve">1.4.4.4 Now participant links will be generated. Copy the session wide link and add </w:t>
       </w:r>
       <w:r>
         <w:rPr>
@@ -3524,34 +3505,7 @@
           <w:highlight w:val="yellow"/>
           <w:lang w:val="en-SG"/>
         </w:rPr>
-        <w:t>?</w:t>
-      </w:r>
-      <w:proofErr w:type="spellStart"/>
-      <w:r>
-        <w:rPr>
-          <w:b/>
-          <w:highlight w:val="yellow"/>
-          <w:lang w:val="en-SG"/>
-        </w:rPr>
-        <w:t>participant</w:t>
-      </w:r>
-      <w:proofErr w:type="gramEnd"/>
-      <w:r>
-        <w:rPr>
-          <w:b/>
-          <w:highlight w:val="yellow"/>
-          <w:lang w:val="en-SG"/>
-        </w:rPr>
-        <w:t>_label</w:t>
-      </w:r>
-      <w:proofErr w:type="spellEnd"/>
-      <w:r>
-        <w:rPr>
-          <w:b/>
-          <w:highlight w:val="yellow"/>
-          <w:lang w:val="en-SG"/>
-        </w:rPr>
-        <w:t>=PC1</w:t>
+        <w:t>?participant_label=PC1</w:t>
       </w:r>
       <w:r>
         <w:rPr>
@@ -4261,8 +4215,6 @@
         </w:rPr>
         <w:t>+ F</w:t>
       </w:r>
-      <w:bookmarkStart w:id="0" w:name="_GoBack"/>
-      <w:bookmarkEnd w:id="0"/>
       <w:r>
         <w:rPr>
           <w:b/>

</xml_diff>